<commit_message>
Update Revisions Reviewr 6 and 7
</commit_message>
<xml_diff>
--- a/PAPER/2024-09-26-Geotechnical and Geological Engineering/Word Template/Revisions/Response_Reviewr6.docx
+++ b/PAPER/2024-09-26-Geotechnical and Geological Engineering/Word Template/Revisions/Response_Reviewr6.docx
@@ -21,21 +21,7 @@
         <w:rPr>
           <w:lang w:val="en-US"/>
         </w:rPr>
-        <w:t xml:space="preserve"> The paper is good and </w:t>
-      </w:r>
-      <w:proofErr w:type="gramStart"/>
-      <w:r>
-        <w:rPr>
-          <w:lang w:val="en-US"/>
-        </w:rPr>
-        <w:t>worthy</w:t>
-      </w:r>
-      <w:proofErr w:type="gramEnd"/>
-      <w:r>
-        <w:rPr>
-          <w:lang w:val="en-US"/>
-        </w:rPr>
-        <w:t xml:space="preserve"> explaining the finite element analyses of </w:t>
+        <w:t xml:space="preserve"> The paper is good and worthy explaining the finite element analyses of </w:t>
       </w:r>
       <w:proofErr w:type="gramStart"/>
       <w:r>
@@ -111,6 +97,14 @@
           <w:bCs/>
           <w:lang w:val="en-US"/>
         </w:rPr>
+        <w:t>*</w:t>
+      </w:r>
+      <w:r>
+        <w:rPr>
+          <w:b/>
+          <w:bCs/>
+          <w:lang w:val="en-US"/>
+        </w:rPr>
         <w:t xml:space="preserve">1- Title of the paper may be revised as the numerical modelling analyses are based on the FEM. For </w:t>
       </w:r>
       <w:proofErr w:type="gramStart"/>
@@ -182,23 +176,31 @@
           <w:highlight w:val="yellow"/>
           <w:lang w:val="en-US"/>
         </w:rPr>
-        <w:t xml:space="preserve">Thank you for your suggestion regarding the title. After careful consideration, we have decided to adopt the title proposed by the </w:t>
-      </w:r>
-      <w:r>
-        <w:rPr>
-          <w:color w:val="171717" w:themeColor="background2" w:themeShade="1A"/>
-          <w:highlight w:val="yellow"/>
-          <w:lang w:val="en-US"/>
-        </w:rPr>
-        <w:t>other</w:t>
-      </w:r>
-      <w:r>
-        <w:rPr>
-          <w:color w:val="171717" w:themeColor="background2" w:themeShade="1A"/>
-          <w:highlight w:val="yellow"/>
-          <w:lang w:val="en-US"/>
-        </w:rPr>
-        <w:t xml:space="preserve"> reviewer: "Evaluation of Rock Deformation in Twin Tunnels with a Transverse Gallery, Considering Plasticity and Time-Dependent Constitutive Models." We believe this title aligns well with the focus and scope of the study while maintaining clarity and conciseness.</w:t>
+        <w:t xml:space="preserve">Thank you for your suggestion regarding the title. After careful consideration, we have decided to adopt the title: </w:t>
+      </w:r>
+      <w:r>
+        <w:rPr>
+          <w:color w:val="171717" w:themeColor="background2" w:themeShade="1A"/>
+          <w:highlight w:val="yellow"/>
+          <w:lang w:val="en-US"/>
+        </w:rPr>
+        <w:t>"</w:t>
+      </w:r>
+      <w:r>
+        <w:rPr>
+          <w:color w:val="171717" w:themeColor="background2" w:themeShade="1A"/>
+          <w:highlight w:val="yellow"/>
+          <w:lang w:val="en-US"/>
+        </w:rPr>
+        <w:t>A three-dimensional finite element evaluation of the rock deformation in twin circular tunnels with a transverse gallery considering plasticity and time-dependent constitutive models</w:t>
+      </w:r>
+      <w:r>
+        <w:rPr>
+          <w:color w:val="171717" w:themeColor="background2" w:themeShade="1A"/>
+          <w:highlight w:val="yellow"/>
+          <w:lang w:val="en-US"/>
+        </w:rPr>
+        <w:t>." We believe this title aligns well with the focus and scope of the study while maintaining clarity and conciseness.</w:t>
       </w:r>
     </w:p>
     <w:p>
@@ -224,6 +226,14 @@
           <w:bCs/>
           <w:lang w:val="en-US"/>
         </w:rPr>
+        <w:t>*</w:t>
+      </w:r>
+      <w:r>
+        <w:rPr>
+          <w:b/>
+          <w:bCs/>
+          <w:lang w:val="en-US"/>
+        </w:rPr>
         <w:t>2- The English of the abstract may be rechecked. Some lengthy and somewhat repetitive sentences exist.</w:t>
       </w:r>
     </w:p>
@@ -253,6 +263,7 @@
           <w:lang w:val="en-US"/>
         </w:rPr>
       </w:pPr>
+      <w:bookmarkStart w:id="0" w:name="_Hlk190191210"/>
       <w:r>
         <w:rPr>
           <w:color w:val="171717" w:themeColor="background2" w:themeShade="1A"/>
@@ -299,7 +310,47 @@
           <w:highlight w:val="yellow"/>
           <w:lang w:val="en-US"/>
         </w:rPr>
-        <w:t xml:space="preserve"> the combined effects of time-dependent material</w:t>
+        <w:t xml:space="preserve"> the</w:t>
+      </w:r>
+      <w:r>
+        <w:rPr>
+          <w:color w:val="171717" w:themeColor="background2" w:themeShade="1A"/>
+          <w:highlight w:val="yellow"/>
+          <w:lang w:val="en-US"/>
+        </w:rPr>
+        <w:t xml:space="preserve"> </w:t>
+      </w:r>
+      <w:r>
+        <w:rPr>
+          <w:color w:val="171717" w:themeColor="background2" w:themeShade="1A"/>
+          <w:highlight w:val="yellow"/>
+          <w:lang w:val="en-US"/>
+        </w:rPr>
+        <w:t>combined effects</w:t>
+      </w:r>
+      <w:r>
+        <w:rPr>
+          <w:color w:val="171717" w:themeColor="background2" w:themeShade="1A"/>
+          <w:highlight w:val="yellow"/>
+          <w:lang w:val="en-US"/>
+        </w:rPr>
+        <w:t xml:space="preserve"> </w:t>
+      </w:r>
+      <w:r>
+        <w:rPr>
+          <w:color w:val="171717" w:themeColor="background2" w:themeShade="1A"/>
+          <w:highlight w:val="yellow"/>
+          <w:lang w:val="en-US"/>
+        </w:rPr>
+        <w:t xml:space="preserve">induced by </w:t>
+      </w:r>
+      <w:r>
+        <w:rPr>
+          <w:color w:val="171717" w:themeColor="background2" w:themeShade="1A"/>
+          <w:highlight w:val="yellow"/>
+          <w:lang w:val="en-US"/>
+        </w:rPr>
+        <w:t>time-dependent material</w:t>
       </w:r>
       <w:r>
         <w:rPr>
@@ -363,7 +414,39 @@
           <w:highlight w:val="yellow"/>
           <w:lang w:val="en-US"/>
         </w:rPr>
-        <w:t>he rock's mechanical behavior is modeled through coupled plasticity-</w:t>
+        <w:t xml:space="preserve">he rock's mechanical behavior is </w:t>
+      </w:r>
+      <w:r>
+        <w:rPr>
+          <w:color w:val="171717" w:themeColor="background2" w:themeShade="1A"/>
+          <w:highlight w:val="yellow"/>
+          <w:lang w:val="en-US"/>
+        </w:rPr>
+        <w:t>formulated</w:t>
+      </w:r>
+      <w:r>
+        <w:rPr>
+          <w:color w:val="171717" w:themeColor="background2" w:themeShade="1A"/>
+          <w:highlight w:val="yellow"/>
+          <w:lang w:val="en-US"/>
+        </w:rPr>
+        <w:t xml:space="preserve"> </w:t>
+      </w:r>
+      <w:r>
+        <w:rPr>
+          <w:color w:val="171717" w:themeColor="background2" w:themeShade="1A"/>
+          <w:highlight w:val="yellow"/>
+          <w:lang w:val="en-US"/>
+        </w:rPr>
+        <w:t>within the context of the</w:t>
+      </w:r>
+      <w:r>
+        <w:rPr>
+          <w:color w:val="171717" w:themeColor="background2" w:themeShade="1A"/>
+          <w:highlight w:val="yellow"/>
+          <w:lang w:val="en-US"/>
+        </w:rPr>
+        <w:t xml:space="preserve"> coupled plasticity-</w:t>
       </w:r>
       <w:proofErr w:type="spellStart"/>
       <w:r>
@@ -381,118 +464,57 @@
           <w:highlight w:val="yellow"/>
           <w:lang w:val="en-US"/>
         </w:rPr>
-        <w:t xml:space="preserve">, suitable for deep clayey rocks. As regards the lining concrete, the creep deformation is represented by an aging viscoelastic model based on Bažant and </w:t>
+        <w:t>, suitable for deep clayey rocks.</w:t>
+      </w:r>
+      <w:r>
+        <w:rPr>
+          <w:color w:val="171717" w:themeColor="background2" w:themeShade="1A"/>
+          <w:highlight w:val="yellow"/>
+          <w:lang w:val="en-US"/>
+        </w:rPr>
+        <w:t xml:space="preserve"> </w:t>
+      </w:r>
+      <w:r>
+        <w:rPr>
+          <w:highlight w:val="yellow"/>
+          <w:lang w:val="en-US"/>
+        </w:rPr>
+        <w:t xml:space="preserve">As regards the time-dependent properties of the lining concrete, the creep deformation is addressed by means of an aging viscoelastic model relying on the Bažant and </w:t>
       </w:r>
       <w:proofErr w:type="spellStart"/>
       <w:r>
         <w:rPr>
-          <w:color w:val="171717" w:themeColor="background2" w:themeShade="1A"/>
-          <w:highlight w:val="yellow"/>
-          <w:lang w:val="en-US"/>
-        </w:rPr>
-        <w:t>Prasannan's</w:t>
+          <w:highlight w:val="yellow"/>
+          <w:lang w:val="en-US"/>
+        </w:rPr>
+        <w:t>Prasannan</w:t>
       </w:r>
       <w:proofErr w:type="spellEnd"/>
       <w:r>
         <w:rPr>
-          <w:color w:val="171717" w:themeColor="background2" w:themeShade="1A"/>
-          <w:highlight w:val="yellow"/>
-          <w:lang w:val="en-US"/>
-        </w:rPr>
-        <w:t xml:space="preserve"> Solidification Theory, while </w:t>
-      </w:r>
-      <w:r>
-        <w:rPr>
-          <w:color w:val="171717" w:themeColor="background2" w:themeShade="1A"/>
-          <w:highlight w:val="yellow"/>
-          <w:lang w:val="en-US"/>
-        </w:rPr>
-        <w:t xml:space="preserve">the </w:t>
-      </w:r>
-      <w:r>
-        <w:rPr>
-          <w:color w:val="171717" w:themeColor="background2" w:themeShade="1A"/>
-          <w:highlight w:val="yellow"/>
-          <w:lang w:val="en-US"/>
-        </w:rPr>
-        <w:t xml:space="preserve">shrinkage deformation component is based on the formulation proposed in </w:t>
-      </w:r>
-      <w:r>
-        <w:rPr>
-          <w:color w:val="171717" w:themeColor="background2" w:themeShade="1A"/>
-          <w:highlight w:val="yellow"/>
-          <w:lang w:val="en-US"/>
-        </w:rPr>
-        <w:t xml:space="preserve">the </w:t>
-      </w:r>
-      <w:r>
-        <w:rPr>
-          <w:color w:val="171717" w:themeColor="background2" w:themeShade="1A"/>
-          <w:highlight w:val="yellow"/>
-          <w:lang w:val="en-US"/>
-        </w:rPr>
-        <w:t xml:space="preserve">CEB-FIP MC90 standard. </w:t>
-      </w:r>
-      <w:r>
-        <w:rPr>
-          <w:color w:val="171717" w:themeColor="background2" w:themeShade="1A"/>
-          <w:highlight w:val="yellow"/>
-          <w:lang w:val="en-US"/>
-        </w:rPr>
-        <w:t>At the structure level, the e</w:t>
-      </w:r>
-      <w:r>
-        <w:rPr>
-          <w:color w:val="171717" w:themeColor="background2" w:themeShade="1A"/>
-          <w:highlight w:val="yellow"/>
-          <w:lang w:val="en-US"/>
-        </w:rPr>
-        <w:t xml:space="preserve">xcavation and lining installation are simulated </w:t>
-      </w:r>
-      <w:r>
-        <w:rPr>
-          <w:color w:val="171717" w:themeColor="background2" w:themeShade="1A"/>
-          <w:highlight w:val="yellow"/>
-          <w:lang w:val="en-US"/>
-        </w:rPr>
-        <w:t>through</w:t>
-      </w:r>
-      <w:r>
-        <w:rPr>
-          <w:color w:val="171717" w:themeColor="background2" w:themeShade="1A"/>
-          <w:highlight w:val="yellow"/>
-          <w:lang w:val="en-US"/>
-        </w:rPr>
-        <w:t xml:space="preserve"> the activation-deactivation technique. The model's accuracy is assessed through comparisons with </w:t>
-      </w:r>
-      <w:r>
-        <w:rPr>
-          <w:color w:val="171717" w:themeColor="background2" w:themeShade="1A"/>
-          <w:highlight w:val="yellow"/>
-          <w:lang w:val="en-US"/>
-        </w:rPr>
-        <w:t>available</w:t>
-      </w:r>
-      <w:r>
-        <w:rPr>
-          <w:color w:val="171717" w:themeColor="background2" w:themeShade="1A"/>
-          <w:highlight w:val="yellow"/>
-          <w:lang w:val="en-US"/>
-        </w:rPr>
-        <w:t xml:space="preserve"> analytical stress solutions for simplified twin tunnel configurations. </w:t>
-      </w:r>
-      <w:r>
-        <w:rPr>
-          <w:color w:val="171717" w:themeColor="background2" w:themeShade="1A"/>
-          <w:highlight w:val="yellow"/>
-          <w:lang w:val="en-US"/>
-        </w:rPr>
-        <w:t xml:space="preserve">The numerical simulations have notably emphasized the deformation anisotropy induced by tunnels </w:t>
+          <w:highlight w:val="yellow"/>
+          <w:lang w:val="en-US"/>
+        </w:rPr>
+        <w:t xml:space="preserve"> Solidification Theory, whereas shrinkage deformation component is based on the formulation proposed in CEB-FIP MC90 standard.</w:t>
+      </w:r>
+      <w:r>
+        <w:rPr>
+          <w:color w:val="171717" w:themeColor="background2" w:themeShade="1A"/>
+          <w:highlight w:val="yellow"/>
+          <w:lang w:val="en-US"/>
+        </w:rPr>
+        <w:t xml:space="preserve"> At the structure level, the deactivation-activation technique is employed in the three-dimensional finite element model to simulate the excavation/advancing face and lining installation processes. </w:t>
+      </w:r>
+      <w:r>
+        <w:rPr>
+          <w:highlight w:val="yellow"/>
+          <w:lang w:val="en-US"/>
+        </w:rPr>
+        <w:t xml:space="preserve">The accuracy of the approach predictions is assessed through comparisons with available analytical stress solutions formulated within a simplified setting for the twin tunnels configuration. The numerical simulations have notably emphasized the deformation anisotropy induced by tunnels </w:t>
       </w:r>
       <w:proofErr w:type="gramStart"/>
       <w:r>
         <w:rPr>
-          <w:color w:val="171717" w:themeColor="background2" w:themeShade="1A"/>
           <w:highlight w:val="yellow"/>
           <w:lang w:val="en-US"/>
         </w:rPr>
@@ -501,73 +523,108 @@
       <w:proofErr w:type="gramEnd"/>
       <w:r>
         <w:rPr>
-          <w:color w:val="171717" w:themeColor="background2" w:themeShade="1A"/>
-          <w:highlight w:val="yellow"/>
-          <w:lang w:val="en-US"/>
-        </w:rPr>
-        <w:t xml:space="preserve"> the peak convergence values observed at tunnel-gallery junction as well as the crucial role of time-dependent properties of concrete lining in controlling the tunnel deformation.”</w:t>
+          <w:highlight w:val="yellow"/>
+          <w:lang w:val="en-US"/>
+        </w:rPr>
+        <w:t xml:space="preserve"> the peak convergence values observed at tunnel-gallery junction as well as the crucial role of time-dependent properties of concrete lining in controlling the tunnel deformation.</w:t>
+      </w:r>
+      <w:r>
+        <w:rPr>
+          <w:highlight w:val="yellow"/>
+          <w:lang w:val="en-US"/>
+        </w:rPr>
+        <w:t>”</w:t>
+      </w:r>
+    </w:p>
+    <w:bookmarkEnd w:id="0"/>
+    <w:p>
+      <w:pPr>
+        <w:jc w:val="both"/>
+        <w:rPr>
+          <w:b/>
+          <w:bCs/>
+          <w:lang w:val="en-US"/>
+        </w:rPr>
+      </w:pPr>
+      <w:r>
+        <w:rPr>
+          <w:b/>
+          <w:bCs/>
+          <w:lang w:val="en-US"/>
+        </w:rPr>
+        <w:t>*</w:t>
+      </w:r>
+      <w:r>
+        <w:rPr>
+          <w:b/>
+          <w:bCs/>
+          <w:lang w:val="en-US"/>
+        </w:rPr>
+        <w:t xml:space="preserve">3- </w:t>
+      </w:r>
+      <w:proofErr w:type="gramStart"/>
+      <w:r>
+        <w:rPr>
+          <w:b/>
+          <w:bCs/>
+          <w:lang w:val="en-US"/>
+        </w:rPr>
+        <w:t>The  theoretical</w:t>
+      </w:r>
+      <w:proofErr w:type="gramEnd"/>
+      <w:r>
+        <w:rPr>
+          <w:b/>
+          <w:bCs/>
+          <w:lang w:val="en-US"/>
+        </w:rPr>
+        <w:t xml:space="preserve"> background and literature review on the stress analyses around rock tunnels may be improved. For </w:t>
+      </w:r>
+      <w:proofErr w:type="gramStart"/>
+      <w:r>
+        <w:rPr>
+          <w:b/>
+          <w:bCs/>
+          <w:lang w:val="en-US"/>
+        </w:rPr>
+        <w:t>example</w:t>
+      </w:r>
+      <w:proofErr w:type="gramEnd"/>
+      <w:r>
+        <w:rPr>
+          <w:b/>
+          <w:bCs/>
+          <w:lang w:val="en-US"/>
+        </w:rPr>
+        <w:t xml:space="preserve"> see the following papers:</w:t>
       </w:r>
     </w:p>
     <w:p>
       <w:pPr>
         <w:jc w:val="both"/>
         <w:rPr>
-          <w:b/>
-          <w:bCs/>
-          <w:lang w:val="en-US"/>
-        </w:rPr>
-      </w:pPr>
-      <w:r>
-        <w:rPr>
-          <w:b/>
-          <w:bCs/>
-          <w:lang w:val="en-US"/>
-        </w:rPr>
-        <w:t>*</w:t>
-      </w:r>
-      <w:r>
-        <w:rPr>
-          <w:b/>
-          <w:bCs/>
-          <w:lang w:val="en-US"/>
-        </w:rPr>
-        <w:t xml:space="preserve">3- </w:t>
-      </w:r>
-      <w:proofErr w:type="gramStart"/>
-      <w:r>
-        <w:rPr>
-          <w:b/>
-          <w:bCs/>
-          <w:lang w:val="en-US"/>
-        </w:rPr>
-        <w:t>The  theoretical</w:t>
-      </w:r>
-      <w:proofErr w:type="gramEnd"/>
-      <w:r>
-        <w:rPr>
-          <w:b/>
-          <w:bCs/>
-          <w:lang w:val="en-US"/>
-        </w:rPr>
-        <w:t xml:space="preserve"> background and literature review on the stress analyses around rock tunnels may be improved. For </w:t>
-      </w:r>
-      <w:proofErr w:type="gramStart"/>
-      <w:r>
-        <w:rPr>
-          <w:b/>
-          <w:bCs/>
-          <w:lang w:val="en-US"/>
-        </w:rPr>
-        <w:t>example</w:t>
-      </w:r>
-      <w:proofErr w:type="gramEnd"/>
-      <w:r>
-        <w:rPr>
-          <w:b/>
-          <w:bCs/>
-          <w:lang w:val="en-US"/>
-        </w:rPr>
-        <w:t xml:space="preserve"> see the following papers:</w:t>
+          <w:lang w:val="en-US"/>
+        </w:rPr>
+      </w:pPr>
+      <w:r>
+        <w:rPr>
+          <w:lang w:val="en-US"/>
+        </w:rPr>
+        <w:t xml:space="preserve">N </w:t>
+      </w:r>
+      <w:proofErr w:type="spellStart"/>
+      <w:r>
+        <w:rPr>
+          <w:lang w:val="en-US"/>
+        </w:rPr>
+        <w:t>Nikadat</w:t>
+      </w:r>
+      <w:proofErr w:type="spellEnd"/>
+      <w:r>
+        <w:rPr>
+          <w:lang w:val="en-US"/>
+        </w:rPr>
+        <w:t>, MF Marji, 2016, Analysis of stress distribution around tunnels by hybridized FSM and DDM considering the influences of joints parameters, Geotechnical and Geological Engineering 11 (2 (April 2016)), 269-288.</w:t>
       </w:r>
     </w:p>
     <w:p>
@@ -581,21 +638,44 @@
         <w:rPr>
           <w:lang w:val="en-US"/>
         </w:rPr>
-        <w:t xml:space="preserve">N </w:t>
+        <w:t xml:space="preserve">M. S. Abdollahi, M. Najafi, AR Yarahmadi </w:t>
       </w:r>
       <w:proofErr w:type="spellStart"/>
       <w:r>
         <w:rPr>
           <w:lang w:val="en-US"/>
         </w:rPr>
-        <w:t>Nikadat</w:t>
+        <w:t>Bafghi</w:t>
       </w:r>
       <w:proofErr w:type="spellEnd"/>
       <w:r>
         <w:rPr>
           <w:lang w:val="en-US"/>
         </w:rPr>
-        <w:t>, MF Marji, 2016, Analysis of stress distribution around tunnels by hybridized FSM and DDM considering the influences of joints parameters, Geotechnical and Geological Engineering 11 (2 (April 2016)), 269-288.</w:t>
+        <w:t xml:space="preserve">, MF Marji, 2019, A 3D numerical model to determine suitable reinforcement strategies for passing TBM through a fault zone, a case </w:t>
+      </w:r>
+      <w:r>
+        <w:rPr>
+          <w:lang w:val="en-US"/>
+        </w:rPr>
+        <w:lastRenderedPageBreak/>
+        <w:t xml:space="preserve">study: Safaroud water transmission tunnel, </w:t>
+      </w:r>
+      <w:proofErr w:type="spellStart"/>
+      <w:proofErr w:type="gramStart"/>
+      <w:r>
+        <w:rPr>
+          <w:lang w:val="en-US"/>
+        </w:rPr>
+        <w:t>Iran,Tunneling</w:t>
+      </w:r>
+      <w:proofErr w:type="spellEnd"/>
+      <w:proofErr w:type="gramEnd"/>
+      <w:r>
+        <w:rPr>
+          <w:lang w:val="en-US"/>
+        </w:rPr>
+        <w:t xml:space="preserve"> and Underground Space Technology 88, 186-199.</w:t>
       </w:r>
     </w:p>
     <w:p>
@@ -605,15 +685,70 @@
           <w:lang w:val="en-US"/>
         </w:rPr>
       </w:pPr>
-      <w:hyperlink r:id="rId5" w:history="1">
-        <w:r>
-          <w:rPr>
-            <w:rStyle w:val="Hyperlink"/>
-            <w:lang w:val="en-US"/>
-          </w:rPr>
-          <w:t>https://doi.org/10.12989/gae.2016.11.2.269</w:t>
-        </w:r>
-      </w:hyperlink>
+      <w:proofErr w:type="gramStart"/>
+      <w:r>
+        <w:rPr>
+          <w:lang w:val="en-US"/>
+        </w:rPr>
+        <w:t xml:space="preserve">A </w:t>
+      </w:r>
+      <w:proofErr w:type="spellStart"/>
+      <w:r>
+        <w:rPr>
+          <w:lang w:val="en-US"/>
+        </w:rPr>
+        <w:t>Abdollahipour</w:t>
+      </w:r>
+      <w:proofErr w:type="spellEnd"/>
+      <w:proofErr w:type="gramEnd"/>
+      <w:r>
+        <w:rPr>
+          <w:lang w:val="en-US"/>
+        </w:rPr>
+        <w:t xml:space="preserve">, MF Marji, AY </w:t>
+      </w:r>
+      <w:proofErr w:type="spellStart"/>
+      <w:r>
+        <w:rPr>
+          <w:lang w:val="en-US"/>
+        </w:rPr>
+        <w:t>Bafghi</w:t>
+      </w:r>
+      <w:proofErr w:type="spellEnd"/>
+      <w:r>
+        <w:rPr>
+          <w:lang w:val="en-US"/>
+        </w:rPr>
+        <w:t xml:space="preserve">, J </w:t>
+      </w:r>
+      <w:proofErr w:type="spellStart"/>
+      <w:r>
+        <w:rPr>
+          <w:lang w:val="en-US"/>
+        </w:rPr>
+        <w:t>Gholamnejad</w:t>
+      </w:r>
+      <w:proofErr w:type="spellEnd"/>
+      <w:r>
+        <w:rPr>
+          <w:lang w:val="en-US"/>
+        </w:rPr>
+        <w:t xml:space="preserve">, 2016, Time-dependent crack propagation in a </w:t>
+      </w:r>
+      <w:proofErr w:type="spellStart"/>
+      <w:r>
+        <w:rPr>
+          <w:lang w:val="en-US"/>
+        </w:rPr>
+        <w:t>poroelastic</w:t>
+      </w:r>
+      <w:proofErr w:type="spellEnd"/>
+      <w:r>
+        <w:rPr>
+          <w:lang w:val="en-US"/>
+        </w:rPr>
+        <w:t xml:space="preserve"> medium using a fully coupled hydromechanical displacement discontinuity method, International Journal of Fracture 199, 71-87.</w:t>
+      </w:r>
     </w:p>
     <w:p>
       <w:pPr>
@@ -622,40 +757,19 @@
           <w:lang w:val="en-US"/>
         </w:rPr>
       </w:pPr>
-      <w:r>
-        <w:rPr>
-          <w:lang w:val="en-US"/>
-        </w:rPr>
-        <w:t xml:space="preserve">M. S. Abdollahi, M. Najafi, AR Yarahmadi </w:t>
+      <w:proofErr w:type="gramStart"/>
+      <w:r>
+        <w:rPr>
+          <w:lang w:val="en-US"/>
+        </w:rPr>
+        <w:t xml:space="preserve">A </w:t>
       </w:r>
       <w:proofErr w:type="spellStart"/>
       <w:r>
         <w:rPr>
           <w:lang w:val="en-US"/>
         </w:rPr>
-        <w:t>Bafghi</w:t>
-      </w:r>
-      <w:proofErr w:type="spellEnd"/>
-      <w:r>
-        <w:rPr>
-          <w:lang w:val="en-US"/>
-        </w:rPr>
-        <w:t xml:space="preserve">, MF Marji, 2019, A 3D numerical model to determine suitable reinforcement strategies for passing TBM through a fault zone, a case </w:t>
-      </w:r>
-      <w:r>
-        <w:rPr>
-          <w:lang w:val="en-US"/>
-        </w:rPr>
-        <w:lastRenderedPageBreak/>
-        <w:t xml:space="preserve">study: Safaroud water transmission tunnel, </w:t>
-      </w:r>
-      <w:proofErr w:type="spellStart"/>
-      <w:proofErr w:type="gramStart"/>
-      <w:r>
-        <w:rPr>
-          <w:lang w:val="en-US"/>
-        </w:rPr>
-        <w:t>Iran,Tunneling</w:t>
+        <w:t>Abdollahipour</w:t>
       </w:r>
       <w:proofErr w:type="spellEnd"/>
       <w:proofErr w:type="gramEnd"/>
@@ -663,430 +777,239 @@
         <w:rPr>
           <w:lang w:val="en-US"/>
         </w:rPr>
-        <w:t xml:space="preserve"> and Underground Space Technology 88, 186-199.</w:t>
+        <w:t xml:space="preserve">, MF Marji, AY </w:t>
+      </w:r>
+      <w:proofErr w:type="spellStart"/>
+      <w:r>
+        <w:rPr>
+          <w:lang w:val="en-US"/>
+        </w:rPr>
+        <w:t>Bafghi</w:t>
+      </w:r>
+      <w:proofErr w:type="spellEnd"/>
+      <w:r>
+        <w:rPr>
+          <w:lang w:val="en-US"/>
+        </w:rPr>
+        <w:t xml:space="preserve">, J </w:t>
+      </w:r>
+      <w:proofErr w:type="spellStart"/>
+      <w:r>
+        <w:rPr>
+          <w:lang w:val="en-US"/>
+        </w:rPr>
+        <w:t>Gholamnejad</w:t>
+      </w:r>
+      <w:proofErr w:type="spellEnd"/>
+      <w:r>
+        <w:rPr>
+          <w:lang w:val="en-US"/>
+        </w:rPr>
+        <w:t xml:space="preserve">, 2016, A complete formulation of an indirect boundary element method for </w:t>
+      </w:r>
+      <w:proofErr w:type="spellStart"/>
+      <w:r>
+        <w:rPr>
+          <w:lang w:val="en-US"/>
+        </w:rPr>
+        <w:t>poroelastic</w:t>
+      </w:r>
+      <w:proofErr w:type="spellEnd"/>
+      <w:r>
+        <w:rPr>
+          <w:lang w:val="en-US"/>
+        </w:rPr>
+        <w:t xml:space="preserve"> rocks, Computers and Geotechnics 74, 15-25.</w:t>
       </w:r>
     </w:p>
     <w:p>
       <w:pPr>
         <w:jc w:val="both"/>
         <w:rPr>
-          <w:lang w:val="en-US"/>
-        </w:rPr>
-      </w:pPr>
-      <w:hyperlink r:id="rId6" w:history="1">
-        <w:r>
-          <w:rPr>
-            <w:rStyle w:val="Hyperlink"/>
-            <w:lang w:val="en-US"/>
-          </w:rPr>
-          <w:t>https://www.sciencedirect.com/science/article/pii/S0886779818305078</w:t>
-        </w:r>
-      </w:hyperlink>
+          <w:color w:val="171717" w:themeColor="background2" w:themeShade="1A"/>
+          <w:highlight w:val="yellow"/>
+          <w:lang w:val="en-US"/>
+        </w:rPr>
+      </w:pPr>
+      <w:r>
+        <w:rPr>
+          <w:color w:val="171717" w:themeColor="background2" w:themeShade="1A"/>
+          <w:highlight w:val="yellow"/>
+          <w:lang w:val="en-US"/>
+        </w:rPr>
+        <w:t>Thank you for your thoughtful suggestions regarding the theoretical background and literature review. While the recommended papers provide valuable contributions to the broader field of stress analyses in rock tunnels, the scope of our introduction was intentionally focused on applications involving twin tunnels, as this is the primary subject of the study. This approach aimed to maintain the relevance and coherence of the literature review with the specific objectives of our research.</w:t>
+      </w:r>
+      <w:r>
+        <w:rPr>
+          <w:color w:val="171717" w:themeColor="background2" w:themeShade="1A"/>
+          <w:highlight w:val="yellow"/>
+          <w:lang w:val="en-US"/>
+        </w:rPr>
+        <w:t xml:space="preserve"> However</w:t>
+      </w:r>
+      <w:r>
+        <w:rPr>
+          <w:color w:val="171717" w:themeColor="background2" w:themeShade="1A"/>
+          <w:highlight w:val="yellow"/>
+          <w:lang w:val="en-US"/>
+        </w:rPr>
+        <w:t>,</w:t>
+      </w:r>
+      <w:r>
+        <w:rPr>
+          <w:color w:val="171717" w:themeColor="background2" w:themeShade="1A"/>
+          <w:highlight w:val="yellow"/>
+          <w:lang w:val="en-US"/>
+        </w:rPr>
+        <w:t xml:space="preserve"> </w:t>
+      </w:r>
+      <w:r>
+        <w:rPr>
+          <w:color w:val="171717" w:themeColor="background2" w:themeShade="1A"/>
+          <w:highlight w:val="yellow"/>
+          <w:lang w:val="en-US"/>
+        </w:rPr>
+        <w:t>t</w:t>
+      </w:r>
+      <w:r>
+        <w:rPr>
+          <w:color w:val="171717" w:themeColor="background2" w:themeShade="1A"/>
+          <w:highlight w:val="yellow"/>
+          <w:lang w:val="en-US"/>
+        </w:rPr>
+        <w:t xml:space="preserve">he citation of </w:t>
+      </w:r>
+      <w:r>
+        <w:rPr>
+          <w:color w:val="171717" w:themeColor="background2" w:themeShade="1A"/>
+          <w:highlight w:val="yellow"/>
+          <w:lang w:val="en-US"/>
+        </w:rPr>
+        <w:t xml:space="preserve">the </w:t>
+      </w:r>
+      <w:r>
+        <w:rPr>
+          <w:color w:val="171717" w:themeColor="background2" w:themeShade="1A"/>
+          <w:highlight w:val="yellow"/>
+          <w:lang w:val="en-US"/>
+        </w:rPr>
+        <w:t>article</w:t>
+      </w:r>
+      <w:r>
+        <w:rPr>
+          <w:color w:val="171717" w:themeColor="background2" w:themeShade="1A"/>
+          <w:highlight w:val="yellow"/>
+          <w:lang w:val="en-US"/>
+        </w:rPr>
+        <w:t>s</w:t>
+      </w:r>
+      <w:r>
+        <w:rPr>
+          <w:color w:val="171717" w:themeColor="background2" w:themeShade="1A"/>
+          <w:highlight w:val="yellow"/>
+          <w:lang w:val="en-US"/>
+        </w:rPr>
+        <w:t xml:space="preserve"> was incorporated in </w:t>
+      </w:r>
+      <w:r>
+        <w:rPr>
+          <w:color w:val="171717" w:themeColor="background2" w:themeShade="1A"/>
+          <w:highlight w:val="yellow"/>
+          <w:lang w:val="en-US"/>
+        </w:rPr>
+        <w:t xml:space="preserve">the </w:t>
+      </w:r>
+      <w:r>
+        <w:rPr>
+          <w:color w:val="171717" w:themeColor="background2" w:themeShade="1A"/>
+          <w:highlight w:val="yellow"/>
+          <w:lang w:val="en-US"/>
+        </w:rPr>
+        <w:t>XXXXXX section</w:t>
+      </w:r>
+      <w:r>
+        <w:rPr>
+          <w:color w:val="171717" w:themeColor="background2" w:themeShade="1A"/>
+          <w:highlight w:val="yellow"/>
+          <w:lang w:val="en-US"/>
+        </w:rPr>
+        <w:t>:</w:t>
+      </w:r>
     </w:p>
     <w:p>
       <w:pPr>
         <w:jc w:val="both"/>
         <w:rPr>
-          <w:lang w:val="en-US"/>
-        </w:rPr>
-      </w:pPr>
-      <w:proofErr w:type="gramStart"/>
-      <w:r>
-        <w:rPr>
-          <w:lang w:val="en-US"/>
-        </w:rPr>
-        <w:t xml:space="preserve">A </w:t>
-      </w:r>
-      <w:proofErr w:type="spellStart"/>
-      <w:r>
-        <w:rPr>
-          <w:lang w:val="en-US"/>
-        </w:rPr>
-        <w:t>Abdollahipour</w:t>
-      </w:r>
-      <w:proofErr w:type="spellEnd"/>
-      <w:proofErr w:type="gramEnd"/>
-      <w:r>
-        <w:rPr>
-          <w:lang w:val="en-US"/>
-        </w:rPr>
-        <w:t xml:space="preserve">, MF Marji, AY </w:t>
-      </w:r>
-      <w:proofErr w:type="spellStart"/>
-      <w:r>
-        <w:rPr>
-          <w:lang w:val="en-US"/>
-        </w:rPr>
-        <w:t>Bafghi</w:t>
-      </w:r>
-      <w:proofErr w:type="spellEnd"/>
-      <w:r>
-        <w:rPr>
-          <w:lang w:val="en-US"/>
-        </w:rPr>
-        <w:t xml:space="preserve">, J </w:t>
-      </w:r>
-      <w:proofErr w:type="spellStart"/>
-      <w:r>
-        <w:rPr>
-          <w:lang w:val="en-US"/>
-        </w:rPr>
-        <w:t>Gholamnejad</w:t>
-      </w:r>
-      <w:proofErr w:type="spellEnd"/>
-      <w:r>
-        <w:rPr>
-          <w:lang w:val="en-US"/>
-        </w:rPr>
-        <w:t xml:space="preserve">, 2016, Time-dependent crack propagation in a </w:t>
-      </w:r>
-      <w:proofErr w:type="spellStart"/>
-      <w:r>
-        <w:rPr>
-          <w:lang w:val="en-US"/>
-        </w:rPr>
-        <w:t>poroelastic</w:t>
-      </w:r>
-      <w:proofErr w:type="spellEnd"/>
-      <w:r>
-        <w:rPr>
-          <w:lang w:val="en-US"/>
-        </w:rPr>
-        <w:t xml:space="preserve"> medium using a fully coupled hydromechanical displacement discontinuity method, International Journal of Fracture 199, 71-87.</w:t>
+          <w:color w:val="171717" w:themeColor="background2" w:themeShade="1A"/>
+        </w:rPr>
+      </w:pPr>
+      <w:r>
+        <w:rPr>
+          <w:color w:val="171717" w:themeColor="background2" w:themeShade="1A"/>
+          <w:highlight w:val="yellow"/>
+        </w:rPr>
+        <w:t>[</w:t>
+      </w:r>
+      <w:r>
+        <w:rPr>
+          <w:color w:val="171717" w:themeColor="background2" w:themeShade="1A"/>
+          <w:highlight w:val="yellow"/>
+        </w:rPr>
+        <w:t>ESCREVER A PARTE ONDE FOI CITADO</w:t>
+      </w:r>
+      <w:r>
+        <w:rPr>
+          <w:color w:val="171717" w:themeColor="background2" w:themeShade="1A"/>
+          <w:highlight w:val="yellow"/>
+        </w:rPr>
+        <w:t xml:space="preserve"> PELO SAMIR</w:t>
+      </w:r>
+      <w:r>
+        <w:rPr>
+          <w:color w:val="171717" w:themeColor="background2" w:themeShade="1A"/>
+          <w:highlight w:val="yellow"/>
+        </w:rPr>
+        <w:t xml:space="preserve"> E </w:t>
+      </w:r>
+      <w:r>
+        <w:rPr>
+          <w:color w:val="171717" w:themeColor="background2" w:themeShade="1A"/>
+          <w:highlight w:val="yellow"/>
+        </w:rPr>
+        <w:t>VERIFICAR SE FORAM LISTADOS CORRETAMENTE NAS</w:t>
+      </w:r>
+      <w:r>
+        <w:rPr>
+          <w:color w:val="171717" w:themeColor="background2" w:themeShade="1A"/>
+          <w:highlight w:val="yellow"/>
+        </w:rPr>
+        <w:t xml:space="preserve"> REFERÊNCIAS</w:t>
+      </w:r>
+      <w:r>
+        <w:rPr>
+          <w:color w:val="171717" w:themeColor="background2" w:themeShade="1A"/>
+          <w:highlight w:val="yellow"/>
+        </w:rPr>
+        <w:t>]</w:t>
       </w:r>
     </w:p>
     <w:p>
       <w:pPr>
         <w:jc w:val="both"/>
         <w:rPr>
-          <w:lang w:val="en-US"/>
-        </w:rPr>
-      </w:pPr>
-      <w:hyperlink r:id="rId7" w:history="1">
-        <w:r>
-          <w:rPr>
-            <w:rStyle w:val="Hyperlink"/>
-            <w:lang w:val="en-US"/>
-          </w:rPr>
-          <w:t>https://link.springer.com/article/10.1007/s10704-016-0095-9</w:t>
-        </w:r>
-      </w:hyperlink>
-    </w:p>
-    <w:p>
-      <w:pPr>
-        <w:jc w:val="both"/>
-        <w:rPr>
-          <w:lang w:val="en-US"/>
-        </w:rPr>
-      </w:pPr>
-      <w:proofErr w:type="gramStart"/>
-      <w:r>
-        <w:rPr>
-          <w:lang w:val="en-US"/>
-        </w:rPr>
-        <w:t xml:space="preserve">A </w:t>
-      </w:r>
-      <w:proofErr w:type="spellStart"/>
-      <w:r>
-        <w:rPr>
-          <w:lang w:val="en-US"/>
-        </w:rPr>
-        <w:t>Abdollahipour</w:t>
-      </w:r>
-      <w:proofErr w:type="spellEnd"/>
-      <w:proofErr w:type="gramEnd"/>
-      <w:r>
-        <w:rPr>
-          <w:lang w:val="en-US"/>
-        </w:rPr>
-        <w:t xml:space="preserve">, MF Marji, AY </w:t>
-      </w:r>
-      <w:proofErr w:type="spellStart"/>
-      <w:r>
-        <w:rPr>
-          <w:lang w:val="en-US"/>
-        </w:rPr>
-        <w:t>Bafghi</w:t>
-      </w:r>
-      <w:proofErr w:type="spellEnd"/>
-      <w:r>
-        <w:rPr>
-          <w:lang w:val="en-US"/>
-        </w:rPr>
-        <w:t xml:space="preserve">, J </w:t>
-      </w:r>
-      <w:proofErr w:type="spellStart"/>
-      <w:r>
-        <w:rPr>
-          <w:lang w:val="en-US"/>
-        </w:rPr>
-        <w:t>Gholamnejad</w:t>
-      </w:r>
-      <w:proofErr w:type="spellEnd"/>
-      <w:r>
-        <w:rPr>
-          <w:lang w:val="en-US"/>
-        </w:rPr>
-        <w:t xml:space="preserve">, 2016, A complete formulation of an indirect boundary element method for </w:t>
-      </w:r>
-      <w:proofErr w:type="spellStart"/>
-      <w:r>
-        <w:rPr>
-          <w:lang w:val="en-US"/>
-        </w:rPr>
-        <w:t>poroelastic</w:t>
-      </w:r>
-      <w:proofErr w:type="spellEnd"/>
-      <w:r>
-        <w:rPr>
-          <w:lang w:val="en-US"/>
-        </w:rPr>
-        <w:t xml:space="preserve"> rocks, Computers and Geotechnics 74, 15-25.</w:t>
-      </w:r>
-    </w:p>
-    <w:p>
-      <w:pPr>
-        <w:jc w:val="both"/>
-        <w:rPr>
-          <w:lang w:val="en-US"/>
-        </w:rPr>
-      </w:pPr>
-      <w:hyperlink r:id="rId8" w:history="1">
-        <w:r>
-          <w:rPr>
-            <w:rStyle w:val="Hyperlink"/>
-            <w:lang w:val="en-US"/>
-          </w:rPr>
-          <w:t>https://www.sciencedirect.com/science/article/pii/S0266352X15002748</w:t>
-        </w:r>
-      </w:hyperlink>
-    </w:p>
-    <w:p>
-      <w:pPr>
-        <w:jc w:val="both"/>
-        <w:rPr>
-          <w:color w:val="171717" w:themeColor="background2" w:themeShade="1A"/>
-          <w:highlight w:val="yellow"/>
-          <w:lang w:val="en-US"/>
-        </w:rPr>
-      </w:pPr>
-      <w:r>
-        <w:rPr>
-          <w:color w:val="171717" w:themeColor="background2" w:themeShade="1A"/>
-          <w:highlight w:val="yellow"/>
-          <w:lang w:val="en-US"/>
-        </w:rPr>
-        <w:t>Thank you for your thoughtful suggestions regarding the theoretical background and literature review. While the recommended papers provide valuable contributions to the broader field of stress analyses in rock tunnels, the scope of our introduction was intentionally focused on applications involving twin tunnels, as this is the primary subject of the study. This approach aimed to maintain the relevance and coherence of the literature review with the specific objectives of our research. We appreciate the relevance of your suggested references to the general field and will consider citing them in future work where the broader context of tunnel mechanics and stress analyses is explored. However, t</w:t>
-      </w:r>
-      <w:r>
-        <w:rPr>
-          <w:color w:val="171717" w:themeColor="background2" w:themeShade="1A"/>
-          <w:highlight w:val="yellow"/>
-          <w:lang w:val="en-US"/>
-        </w:rPr>
-        <w:t xml:space="preserve">he citation of </w:t>
-      </w:r>
-      <w:r>
-        <w:rPr>
-          <w:color w:val="171717" w:themeColor="background2" w:themeShade="1A"/>
-          <w:highlight w:val="yellow"/>
-          <w:lang w:val="en-US"/>
-        </w:rPr>
-        <w:t>the first</w:t>
-      </w:r>
-      <w:r>
-        <w:rPr>
-          <w:color w:val="171717" w:themeColor="background2" w:themeShade="1A"/>
-          <w:highlight w:val="yellow"/>
-          <w:lang w:val="en-US"/>
-        </w:rPr>
-        <w:t xml:space="preserve"> and last</w:t>
-      </w:r>
-      <w:r>
-        <w:rPr>
-          <w:color w:val="171717" w:themeColor="background2" w:themeShade="1A"/>
-          <w:highlight w:val="yellow"/>
-          <w:lang w:val="en-US"/>
-        </w:rPr>
-        <w:t xml:space="preserve"> article was incorporated in </w:t>
-      </w:r>
-      <w:r>
-        <w:rPr>
-          <w:color w:val="171717" w:themeColor="background2" w:themeShade="1A"/>
-          <w:highlight w:val="yellow"/>
-          <w:lang w:val="en-US"/>
-        </w:rPr>
-        <w:t>the second</w:t>
-      </w:r>
-      <w:r>
-        <w:rPr>
-          <w:color w:val="171717" w:themeColor="background2" w:themeShade="1A"/>
-          <w:highlight w:val="yellow"/>
-          <w:lang w:val="en-US"/>
-        </w:rPr>
-        <w:t xml:space="preserve"> item of the Fundamental Assumptions:</w:t>
-      </w:r>
-    </w:p>
-    <w:p>
-      <w:pPr>
-        <w:jc w:val="both"/>
-        <w:rPr>
-          <w:color w:val="171717" w:themeColor="background2" w:themeShade="1A"/>
-          <w:lang w:val="en-US"/>
-        </w:rPr>
-      </w:pPr>
-      <w:r>
-        <w:rPr>
-          <w:color w:val="171717" w:themeColor="background2" w:themeShade="1A"/>
-          <w:highlight w:val="yellow"/>
-          <w:lang w:val="en-US"/>
-        </w:rPr>
-        <w:t xml:space="preserve">“Although material heterogeneity and behavior anisotropy are inherent features of soils and rocks, the rock mass is modeled throughout the paper as a homogeneous and isotropic continuous medium. At the scale adopted for tunnel modeling (macroscopic scale), this assumption means in particular that the possible micro-heterogeneities, such isotropic distributions of joints or cracks present at the finer scale, are accounted for in the homogenized behavior by means of a preliminary homogenization process (e.g., Nemat-Nasser and Hori 1993, </w:t>
-      </w:r>
-      <w:proofErr w:type="spellStart"/>
-      <w:r>
-        <w:rPr>
-          <w:color w:val="171717" w:themeColor="background2" w:themeShade="1A"/>
-          <w:highlight w:val="yellow"/>
-          <w:lang w:val="en-US"/>
-        </w:rPr>
-        <w:t>Deudé</w:t>
-      </w:r>
-      <w:proofErr w:type="spellEnd"/>
-      <w:r>
-        <w:rPr>
-          <w:color w:val="171717" w:themeColor="background2" w:themeShade="1A"/>
-          <w:highlight w:val="yellow"/>
-          <w:lang w:val="en-US"/>
-        </w:rPr>
-        <w:t xml:space="preserve"> et al. 2002, de </w:t>
-      </w:r>
-      <w:proofErr w:type="spellStart"/>
-      <w:r>
-        <w:rPr>
-          <w:color w:val="171717" w:themeColor="background2" w:themeShade="1A"/>
-          <w:highlight w:val="yellow"/>
-          <w:lang w:val="en-US"/>
-        </w:rPr>
-        <w:t>Buhan</w:t>
-      </w:r>
-      <w:proofErr w:type="spellEnd"/>
-      <w:r>
-        <w:rPr>
-          <w:color w:val="171717" w:themeColor="background2" w:themeShade="1A"/>
-          <w:highlight w:val="yellow"/>
-          <w:lang w:val="en-US"/>
-        </w:rPr>
-        <w:t xml:space="preserve"> et al. 2002, </w:t>
-      </w:r>
-      <w:proofErr w:type="spellStart"/>
-      <w:r>
-        <w:rPr>
-          <w:color w:val="171717" w:themeColor="background2" w:themeShade="1A"/>
-          <w:highlight w:val="yellow"/>
-          <w:lang w:val="en-US"/>
-        </w:rPr>
-        <w:t>Marmier</w:t>
-      </w:r>
-      <w:proofErr w:type="spellEnd"/>
-      <w:r>
-        <w:rPr>
-          <w:color w:val="171717" w:themeColor="background2" w:themeShade="1A"/>
-          <w:highlight w:val="yellow"/>
-          <w:lang w:val="en-US"/>
-        </w:rPr>
-        <w:t xml:space="preserve"> et al. 2007, Aguiar and </w:t>
-      </w:r>
-      <w:proofErr w:type="spellStart"/>
-      <w:r>
-        <w:rPr>
-          <w:color w:val="171717" w:themeColor="background2" w:themeShade="1A"/>
-          <w:highlight w:val="yellow"/>
-          <w:lang w:val="en-US"/>
-        </w:rPr>
-        <w:t>Maghous</w:t>
-      </w:r>
-      <w:proofErr w:type="spellEnd"/>
-      <w:r>
-        <w:rPr>
-          <w:color w:val="171717" w:themeColor="background2" w:themeShade="1A"/>
-          <w:highlight w:val="yellow"/>
-          <w:lang w:val="en-US"/>
-        </w:rPr>
-        <w:t xml:space="preserve"> 2023). Clearly enough, the framework of continuum modeling adopted in the paper would reveal questionable when the rock mass is cut by a few macroscale </w:t>
-      </w:r>
-      <w:proofErr w:type="gramStart"/>
-      <w:r>
-        <w:rPr>
-          <w:color w:val="171717" w:themeColor="background2" w:themeShade="1A"/>
-          <w:highlight w:val="yellow"/>
-          <w:lang w:val="en-US"/>
-        </w:rPr>
-        <w:t>fracture</w:t>
-      </w:r>
-      <w:proofErr w:type="gramEnd"/>
-      <w:r>
-        <w:rPr>
-          <w:color w:val="171717" w:themeColor="background2" w:themeShade="1A"/>
-          <w:highlight w:val="yellow"/>
-          <w:lang w:val="en-US"/>
-        </w:rPr>
-        <w:t xml:space="preserve"> joints. </w:t>
-      </w:r>
-      <w:r>
-        <w:rPr>
-          <w:color w:val="171717" w:themeColor="background2" w:themeShade="1A"/>
-          <w:highlight w:val="yellow"/>
-          <w:lang w:val="en-US"/>
-        </w:rPr>
-        <w:t xml:space="preserve">Examples of studies dealing with macro-scale fracturing in tunnels are </w:t>
-      </w:r>
-      <w:proofErr w:type="spellStart"/>
-      <w:r>
-        <w:rPr>
-          <w:color w:val="171717" w:themeColor="background2" w:themeShade="1A"/>
-          <w:highlight w:val="yellow"/>
-          <w:lang w:val="en-US"/>
-        </w:rPr>
-        <w:t>Nikadat</w:t>
-      </w:r>
-      <w:proofErr w:type="spellEnd"/>
-      <w:r>
-        <w:rPr>
-          <w:color w:val="171717" w:themeColor="background2" w:themeShade="1A"/>
-          <w:highlight w:val="yellow"/>
-          <w:lang w:val="en-US"/>
-        </w:rPr>
-        <w:t xml:space="preserve"> and Marji 2016 and </w:t>
-      </w:r>
-      <w:proofErr w:type="spellStart"/>
-      <w:r>
-        <w:rPr>
-          <w:color w:val="171717" w:themeColor="background2" w:themeShade="1A"/>
-          <w:highlight w:val="yellow"/>
-          <w:lang w:val="en-US"/>
-        </w:rPr>
-        <w:t>Abdollahipour</w:t>
-      </w:r>
-      <w:proofErr w:type="spellEnd"/>
-      <w:r>
-        <w:rPr>
-          <w:color w:val="171717" w:themeColor="background2" w:themeShade="1A"/>
-          <w:highlight w:val="yellow"/>
-          <w:lang w:val="en-US"/>
-        </w:rPr>
-        <w:t xml:space="preserve"> et al. 2016.”</w:t>
-      </w:r>
-    </w:p>
-    <w:p>
-      <w:pPr>
-        <w:jc w:val="both"/>
-        <w:rPr>
-          <w:b/>
-          <w:bCs/>
-          <w:lang w:val="en-US"/>
-        </w:rPr>
-      </w:pPr>
+          <w:b/>
+          <w:bCs/>
+          <w:lang w:val="en-US"/>
+        </w:rPr>
+      </w:pPr>
+      <w:r>
+        <w:rPr>
+          <w:b/>
+          <w:bCs/>
+          <w:lang w:val="en-US"/>
+        </w:rPr>
+        <w:t>*</w:t>
+      </w:r>
       <w:r>
         <w:rPr>
           <w:b/>
@@ -1267,7 +1190,6 @@
           <w:highlight w:val="yellow"/>
           <w:lang w:val="en-US"/>
         </w:rPr>
-        <w:lastRenderedPageBreak/>
         <w:t>“</w:t>
       </w:r>
       <w:r>
@@ -1329,7 +1251,7 @@
         </w:rPr>
         <w:t xml:space="preserve">Fig 20: </w:t>
       </w:r>
-      <w:bookmarkStart w:id="0" w:name="_Hlk188889613"/>
+      <w:bookmarkStart w:id="1" w:name="_Hlk188889613"/>
       <w:r>
         <w:rPr>
           <w:color w:val="171717" w:themeColor="background2" w:themeShade="1A"/>
@@ -1372,7 +1294,7 @@
         </w:rPr>
         <w:t xml:space="preserve"> 135.</w:t>
       </w:r>
-      <w:bookmarkEnd w:id="0"/>
+      <w:bookmarkEnd w:id="1"/>
       <w:r>
         <w:rPr>
           <w:color w:val="171717" w:themeColor="background2" w:themeShade="1A"/>

</xml_diff>